<commit_message>
add GitHub address  to the paper
</commit_message>
<xml_diff>
--- a/paper/paper.docx
+++ b/paper/paper.docx
@@ -3490,9 +3490,6 @@
     <w:p>
       <w:pPr>
         <w:pStyle w:val="3"/>
-        <w:rPr>
-          <w:rFonts w:hint="eastAsia"/>
-        </w:rPr>
       </w:pPr>
       <w:r>
         <w:t>空间效率</w:t>
@@ -3501,9 +3498,6 @@
     <w:p>
       <w:pPr>
         <w:ind w:firstLine="420"/>
-        <w:rPr>
-          <w:rFonts w:hint="eastAsia"/>
-        </w:rPr>
       </w:pPr>
       <w:r>
         <w:rPr>
@@ -4117,80 +4111,110 @@
         <w:t>LCS-SL</w:t>
       </w:r>
       <w:r>
-        <w:t>查找性能和内存消耗收到每条跑</w:t>
-      </w:r>
+        <w:t>查找性能和内存消耗收到每条跑道上的元素数量和</w:t>
+      </w:r>
+      <w:r>
+        <w:t>p</w:t>
+      </w:r>
+      <w:r>
+        <w:t>值影响。</w:t>
+      </w:r>
+    </w:p>
+    <w:p>
+      <w:pPr>
+        <w:pStyle w:val="2"/>
+      </w:pPr>
       <w:r>
         <w:lastRenderedPageBreak/>
-        <w:t>道上的元素数量和</w:t>
-      </w:r>
-      <w:r>
-        <w:t>p</w:t>
-      </w:r>
-      <w:r>
-        <w:t>值影响。</w:t>
+        <w:t>感谢</w:t>
+      </w:r>
+    </w:p>
+    <w:p>
+      <w:pPr>
+        <w:ind w:firstLine="420"/>
+      </w:pPr>
+      <w:r>
+        <w:t xml:space="preserve">(1) </w:t>
+      </w:r>
+      <w:r>
+        <w:t>任谈</w:t>
+      </w:r>
+      <w:r>
+        <w:t>-</w:t>
+      </w:r>
+      <w:r>
+        <w:t>上海华信证券，提供了</w:t>
+      </w:r>
+      <w:proofErr w:type="spellStart"/>
+      <w:r>
+        <w:t>BenchMark</w:t>
+      </w:r>
+      <w:proofErr w:type="spellEnd"/>
+      <w:r>
+        <w:t>中的测试数据</w:t>
+      </w:r>
+    </w:p>
+    <w:p>
+      <w:pPr>
+        <w:ind w:firstLine="420"/>
+        <w:rPr>
+          <w:rFonts w:hint="eastAsia"/>
+        </w:rPr>
+      </w:pPr>
+      <w:r>
+        <w:t xml:space="preserve">(2) </w:t>
+      </w:r>
+      <w:r>
+        <w:t>许红伟</w:t>
+      </w:r>
+      <w:r>
+        <w:t>-</w:t>
+      </w:r>
+      <w:r>
+        <w:t>上海华信证券，收集了用于测试的数据，论文的校对</w:t>
       </w:r>
     </w:p>
     <w:p>
       <w:pPr>
         <w:pStyle w:val="2"/>
-      </w:pPr>
-      <w:r>
-        <w:t>感谢</w:t>
-      </w:r>
-    </w:p>
-    <w:p>
-      <w:pPr>
+        <w:rPr>
+          <w:rFonts w:hint="eastAsia"/>
+        </w:rPr>
+      </w:pPr>
+      <w:r>
+        <w:t>参考资料：</w:t>
+      </w:r>
+    </w:p>
+    <w:p>
+      <w:pPr>
+        <w:wordWrap w:val="0"/>
         <w:ind w:firstLine="420"/>
-      </w:pPr>
-      <w:r>
-        <w:t xml:space="preserve">(1) </w:t>
-      </w:r>
-      <w:r>
-        <w:t>任谈</w:t>
-      </w:r>
-      <w:r>
-        <w:t>-</w:t>
-      </w:r>
-      <w:r>
-        <w:t>上海华信证券，提供了</w:t>
+        <w:rPr>
+          <w:rFonts w:hint="eastAsia"/>
+        </w:rPr>
+      </w:pPr>
+      <w:r>
+        <w:rPr>
+          <w:rFonts w:hint="eastAsia"/>
+        </w:rPr>
+        <w:t>项目</w:t>
       </w:r>
       <w:proofErr w:type="spellStart"/>
       <w:r>
-        <w:t>BenchMark</w:t>
+        <w:rPr>
+          <w:rFonts w:hint="eastAsia"/>
+        </w:rPr>
+        <w:t>github</w:t>
       </w:r>
       <w:proofErr w:type="spellEnd"/>
       <w:r>
-        <w:t>中的测试数据</w:t>
-      </w:r>
-    </w:p>
-    <w:p>
-      <w:pPr>
-        <w:ind w:firstLine="420"/>
-      </w:pPr>
-      <w:r>
-        <w:t xml:space="preserve">(2) </w:t>
-      </w:r>
-      <w:r>
-        <w:t>许红伟</w:t>
-      </w:r>
-      <w:r>
-        <w:t>-</w:t>
-      </w:r>
-      <w:r>
-        <w:t>上海华信证券，收集了用于测试的数据，论文的校对</w:t>
-      </w:r>
-    </w:p>
-    <w:p>
-      <w:pPr>
-        <w:ind w:firstLine="420"/>
-      </w:pPr>
-    </w:p>
-    <w:p>
-      <w:pPr>
-        <w:ind w:firstLine="420"/>
-      </w:pPr>
-      <w:r>
-        <w:t>参考资料：</w:t>
+        <w:rPr>
+          <w:rFonts w:hint="eastAsia"/>
+        </w:rPr>
+        <w:t>地址：</w:t>
+      </w:r>
+      <w:r>
+        <w:t>https://github.com/detective7th/kn_db.git</w:t>
       </w:r>
     </w:p>
     <w:p>
@@ -4361,7 +4385,7 @@
   <w:abstractNum w:abstractNumId="0">
     <w:nsid w:val="FFFFFF1D"/>
     <w:multiLevelType w:val="multilevel"/>
-    <w:tmpl w:val="6F1C1502"/>
+    <w:tmpl w:val="1E7853BA"/>
     <w:lvl w:ilvl="0">
       <w:start w:val="1"/>
       <w:numFmt w:val="bullet"/>
@@ -9136,11 +9160,11 @@
         </c:dLbls>
         <c:gapWidth val="219"/>
         <c:overlap val="-27"/>
-        <c:axId val="-2103926608"/>
-        <c:axId val="-2110106688"/>
+        <c:axId val="-2116351360"/>
+        <c:axId val="-2077846544"/>
       </c:barChart>
       <c:catAx>
-        <c:axId val="-2103926608"/>
+        <c:axId val="-2116351360"/>
         <c:scaling>
           <c:orientation val="minMax"/>
         </c:scaling>
@@ -9180,7 +9204,7 @@
             <a:endParaRPr lang="zh-CN"/>
           </a:p>
         </c:txPr>
-        <c:crossAx val="-2110106688"/>
+        <c:crossAx val="-2077846544"/>
         <c:crossesAt val="0.1"/>
         <c:auto val="1"/>
         <c:lblAlgn val="ctr"/>
@@ -9189,7 +9213,7 @@
         <c:noMultiLvlLbl val="0"/>
       </c:catAx>
       <c:valAx>
-        <c:axId val="-2110106688"/>
+        <c:axId val="-2077846544"/>
         <c:scaling>
           <c:logBase val="10.0"/>
           <c:orientation val="minMax"/>
@@ -9312,7 +9336,7 @@
             <a:endParaRPr lang="zh-CN"/>
           </a:p>
         </c:txPr>
-        <c:crossAx val="-2103926608"/>
+        <c:crossAx val="-2116351360"/>
         <c:crosses val="autoZero"/>
         <c:crossBetween val="between"/>
       </c:valAx>
@@ -9703,11 +9727,11 @@
         </c:dLbls>
         <c:gapWidth val="219"/>
         <c:overlap val="-27"/>
-        <c:axId val="-2071700464"/>
-        <c:axId val="-2071789856"/>
+        <c:axId val="-2077906336"/>
+        <c:axId val="-2116625056"/>
       </c:barChart>
       <c:catAx>
-        <c:axId val="-2071700464"/>
+        <c:axId val="-2077906336"/>
         <c:scaling>
           <c:orientation val="minMax"/>
         </c:scaling>
@@ -9744,7 +9768,7 @@
             <a:endParaRPr lang="zh-CN"/>
           </a:p>
         </c:txPr>
-        <c:crossAx val="-2071789856"/>
+        <c:crossAx val="-2116625056"/>
         <c:crosses val="autoZero"/>
         <c:auto val="1"/>
         <c:lblAlgn val="ctr"/>
@@ -9752,7 +9776,7 @@
         <c:noMultiLvlLbl val="0"/>
       </c:catAx>
       <c:valAx>
-        <c:axId val="-2071789856"/>
+        <c:axId val="-2116625056"/>
         <c:scaling>
           <c:logBase val="10.0"/>
           <c:orientation val="minMax"/>
@@ -9860,7 +9884,7 @@
             <a:endParaRPr lang="zh-CN"/>
           </a:p>
         </c:txPr>
-        <c:crossAx val="-2071700464"/>
+        <c:crossAx val="-2077906336"/>
         <c:crosses val="autoZero"/>
         <c:crossBetween val="between"/>
       </c:valAx>
@@ -10260,11 +10284,11 @@
         </c:dLbls>
         <c:gapWidth val="219"/>
         <c:overlap val="-27"/>
-        <c:axId val="-2071802288"/>
-        <c:axId val="-2071034320"/>
+        <c:axId val="-2101896704"/>
+        <c:axId val="-2102013312"/>
       </c:barChart>
       <c:catAx>
-        <c:axId val="-2071802288"/>
+        <c:axId val="-2101896704"/>
         <c:scaling>
           <c:orientation val="minMax"/>
         </c:scaling>
@@ -10301,7 +10325,7 @@
             <a:endParaRPr lang="zh-CN"/>
           </a:p>
         </c:txPr>
-        <c:crossAx val="-2071034320"/>
+        <c:crossAx val="-2102013312"/>
         <c:crosses val="autoZero"/>
         <c:auto val="1"/>
         <c:lblAlgn val="ctr"/>
@@ -10309,7 +10333,7 @@
         <c:noMultiLvlLbl val="0"/>
       </c:catAx>
       <c:valAx>
-        <c:axId val="-2071034320"/>
+        <c:axId val="-2102013312"/>
         <c:scaling>
           <c:logBase val="10.0"/>
           <c:orientation val="minMax"/>
@@ -10417,7 +10441,7 @@
             <a:endParaRPr lang="zh-CN"/>
           </a:p>
         </c:txPr>
-        <c:crossAx val="-2071802288"/>
+        <c:crossAx val="-2101896704"/>
         <c:crosses val="autoZero"/>
         <c:crossBetween val="between"/>
       </c:valAx>
@@ -10812,11 +10836,11 @@
         </c:dLbls>
         <c:gapWidth val="219"/>
         <c:overlap val="-27"/>
-        <c:axId val="-2071287216"/>
-        <c:axId val="-2104397648"/>
+        <c:axId val="-2077793904"/>
+        <c:axId val="-2077792496"/>
       </c:barChart>
       <c:catAx>
-        <c:axId val="-2071287216"/>
+        <c:axId val="-2077793904"/>
         <c:scaling>
           <c:orientation val="minMax"/>
         </c:scaling>
@@ -10853,7 +10877,7 @@
             <a:endParaRPr lang="zh-CN"/>
           </a:p>
         </c:txPr>
-        <c:crossAx val="-2104397648"/>
+        <c:crossAx val="-2077792496"/>
         <c:crosses val="autoZero"/>
         <c:auto val="1"/>
         <c:lblAlgn val="ctr"/>
@@ -10861,7 +10885,7 @@
         <c:noMultiLvlLbl val="0"/>
       </c:catAx>
       <c:valAx>
-        <c:axId val="-2104397648"/>
+        <c:axId val="-2077792496"/>
         <c:scaling>
           <c:logBase val="10.0"/>
           <c:orientation val="minMax"/>
@@ -10969,7 +10993,7 @@
             <a:endParaRPr lang="zh-CN"/>
           </a:p>
         </c:txPr>
-        <c:crossAx val="-2071287216"/>
+        <c:crossAx val="-2077793904"/>
         <c:crosses val="autoZero"/>
         <c:crossBetween val="between"/>
       </c:valAx>
@@ -11174,11 +11198,11 @@
         </c:dLbls>
         <c:gapWidth val="219"/>
         <c:overlap val="-27"/>
-        <c:axId val="-2109775184"/>
-        <c:axId val="-2104395872"/>
+        <c:axId val="-2077759008"/>
+        <c:axId val="-2116534272"/>
       </c:barChart>
       <c:catAx>
-        <c:axId val="-2109775184"/>
+        <c:axId val="-2077759008"/>
         <c:scaling>
           <c:orientation val="minMax"/>
         </c:scaling>
@@ -11215,7 +11239,7 @@
             <a:endParaRPr lang="zh-CN"/>
           </a:p>
         </c:txPr>
-        <c:crossAx val="-2104395872"/>
+        <c:crossAx val="-2116534272"/>
         <c:crosses val="autoZero"/>
         <c:auto val="1"/>
         <c:lblAlgn val="ctr"/>
@@ -11223,7 +11247,7 @@
         <c:noMultiLvlLbl val="0"/>
       </c:catAx>
       <c:valAx>
-        <c:axId val="-2104395872"/>
+        <c:axId val="-2116534272"/>
         <c:scaling>
           <c:orientation val="minMax"/>
         </c:scaling>
@@ -11342,7 +11366,7 @@
             <a:endParaRPr lang="zh-CN"/>
           </a:p>
         </c:txPr>
-        <c:crossAx val="-2109775184"/>
+        <c:crossAx val="-2077759008"/>
         <c:crosses val="autoZero"/>
         <c:crossBetween val="between"/>
       </c:valAx>
@@ -14365,7 +14389,7 @@
 </file>
 
 <file path=customXml/itemProps1.xml><?xml version="1.0" encoding="utf-8"?>
-<ds:datastoreItem xmlns:ds="http://schemas.openxmlformats.org/officeDocument/2006/customXml" ds:itemID="{DA26B4E5-77BF-5A44-AE37-35174AFC61EC}">
+<ds:datastoreItem xmlns:ds="http://schemas.openxmlformats.org/officeDocument/2006/customXml" ds:itemID="{8A131C69-7DED-3E4A-A7C7-87B620ABF7A1}">
   <ds:schemaRefs>
     <ds:schemaRef ds:uri="http://schemas.openxmlformats.org/officeDocument/2006/bibliography"/>
   </ds:schemaRefs>

</xml_diff>